<commit_message>
Updated the program and script
</commit_message>
<xml_diff>
--- a/resources/workshop-program/program_data_visualisation_20190116_dmd_v2.docx
+++ b/resources/workshop-program/program_data_visualisation_20190116_dmd_v2.docx
@@ -816,7 +816,28 @@
           <w:sz w:val="28"/>
           <w:szCs w:val="28"/>
         </w:rPr>
-        <w:t>14:30</w:t>
+        <w:t>15</w:t>
+      </w:r>
+      <w:r>
+        <w:rPr>
+          <w:sz w:val="28"/>
+          <w:szCs w:val="28"/>
+        </w:rPr>
+        <w:t>:</w:t>
+      </w:r>
+      <w:r>
+        <w:rPr>
+          <w:sz w:val="28"/>
+          <w:szCs w:val="28"/>
+        </w:rPr>
+        <w:t>0</w:t>
+      </w:r>
+      <w:r>
+        <w:rPr>
+          <w:sz w:val="28"/>
+          <w:szCs w:val="28"/>
+        </w:rPr>
+        <w:t>0</w:t>
       </w:r>
       <w:r>
         <w:rPr>
@@ -843,7 +864,14 @@
           <w:sz w:val="28"/>
           <w:szCs w:val="28"/>
         </w:rPr>
-        <w:t>15:00</w:t>
+        <w:t>15:3</w:t>
+      </w:r>
+      <w:r>
+        <w:rPr>
+          <w:sz w:val="28"/>
+          <w:szCs w:val="28"/>
+        </w:rPr>
+        <w:t>0</w:t>
       </w:r>
       <w:r>
         <w:rPr>
@@ -988,7 +1016,7 @@
           <w:sz w:val="28"/>
           <w:szCs w:val="28"/>
         </w:rPr>
-        <w:t>10:30</w:t>
+        <w:t>10:45</w:t>
       </w:r>
       <w:r>
         <w:rPr>
@@ -1056,10 +1084,16 @@
           <w:szCs w:val="28"/>
         </w:rPr>
         <w:tab/>
-        <w:t>Lunch</w:t>
       </w:r>
       <w:bookmarkStart w:id="0" w:name="_GoBack"/>
       <w:bookmarkEnd w:id="0"/>
+      <w:r>
+        <w:rPr>
+          <w:sz w:val="28"/>
+          <w:szCs w:val="28"/>
+        </w:rPr>
+        <w:t>Lunch</w:t>
+      </w:r>
     </w:p>
     <w:p>
       <w:pPr>

</xml_diff>